<commit_message>
Ajout du README et suppression des cvs de test
</commit_message>
<xml_diff>
--- a/docs/Feuille de route pour le projet.docx
+++ b/docs/Feuille de route pour le projet.docx
@@ -118,7 +118,21 @@
           <w:sz w:val="24"/>
           <w:szCs w:val="24"/>
         </w:rPr>
-        <w:t xml:space="preserve">Développer une application web de gestion de stages permettant aux étudiants de postuler, aux entreprises de proposer des offres, et aux administrateurs de gérer les comptes et les offres. L’application inclura une </w:t>
+        <w:t>Développer une application web de gestion de stages permettant aux étudiants de postuler, aux entreprises de proposer de</w:t>
+      </w:r>
+      <w:r>
+        <w:rPr>
+          <w:sz w:val="24"/>
+          <w:szCs w:val="24"/>
+        </w:rPr>
+        <w:t>s offres, et à l’administrateur</w:t>
+      </w:r>
+      <w:r>
+        <w:rPr>
+          <w:sz w:val="24"/>
+          <w:szCs w:val="24"/>
+        </w:rPr>
+        <w:t xml:space="preserve"> de gérer les comptes et les offres. L’application inclura une </w:t>
       </w:r>
       <w:r>
         <w:rPr>
@@ -195,7 +209,15 @@
           <w:sz w:val="24"/>
           <w:szCs w:val="28"/>
         </w:rPr>
-        <w:t>début juin 2025</w:t>
+        <w:t>fin</w:t>
+      </w:r>
+      <w:r>
+        <w:rPr>
+          <w:rStyle w:val="lev"/>
+          <w:sz w:val="24"/>
+          <w:szCs w:val="28"/>
+        </w:rPr>
+        <w:t xml:space="preserve"> juin 2025</w:t>
       </w:r>
       <w:r>
         <w:rPr>
@@ -248,7 +270,21 @@
           <w:sz w:val="24"/>
           <w:szCs w:val="28"/>
         </w:rPr>
-        <w:t xml:space="preserve">Une personne motivée (moi) + mon cerveau + un PC + éditeur de code +café + </w:t>
+        <w:t>Une personne motivée (moi) + mon cerveau + un PC + éditeur de code +</w:t>
+      </w:r>
+      <w:r>
+        <w:rPr>
+          <w:sz w:val="24"/>
+          <w:szCs w:val="28"/>
+        </w:rPr>
+        <w:t xml:space="preserve"> </w:t>
+      </w:r>
+      <w:r>
+        <w:rPr>
+          <w:sz w:val="24"/>
+          <w:szCs w:val="28"/>
+        </w:rPr>
+        <w:t xml:space="preserve">café + </w:t>
       </w:r>
       <w:r>
         <w:rPr>
@@ -916,8 +952,10 @@
           <w:sz w:val="24"/>
           <w:szCs w:val="28"/>
         </w:rPr>
-        <w:t>début</w:t>
-      </w:r>
+        <w:t>fin</w:t>
+      </w:r>
+      <w:bookmarkStart w:id="0" w:name="_GoBack"/>
+      <w:bookmarkEnd w:id="0"/>
       <w:r>
         <w:rPr>
           <w:rStyle w:val="lev"/>
@@ -1032,2259 +1070,104 @@
     </w:p>
     <w:p>
       <w:pPr>
-        <w:jc w:val="center"/>
-        <w:rPr>
-          <w:rStyle w:val="lev"/>
-          <w:rFonts w:ascii="Comic Sans MS" w:hAnsi="Comic Sans MS"/>
-          <w:sz w:val="32"/>
-          <w:szCs w:val="32"/>
-          <w:u w:val="single"/>
-        </w:rPr>
-      </w:pPr>
-      <w:r>
-        <w:rPr>
-          <w:rFonts w:ascii="Comic Sans MS" w:hAnsi="Comic Sans MS"/>
-          <w:b/>
-          <w:sz w:val="32"/>
-          <w:szCs w:val="36"/>
-          <w:u w:val="single"/>
-        </w:rPr>
-        <w:lastRenderedPageBreak/>
-        <w:t>Cahier de</w:t>
-      </w:r>
-      <w:r>
-        <w:rPr>
-          <w:rFonts w:ascii="Comic Sans MS" w:hAnsi="Comic Sans MS"/>
-          <w:b/>
-          <w:sz w:val="32"/>
-          <w:szCs w:val="36"/>
-          <w:u w:val="single"/>
-        </w:rPr>
-        <w:t>s</w:t>
-      </w:r>
-      <w:r>
-        <w:rPr>
-          <w:rFonts w:ascii="Comic Sans MS" w:hAnsi="Comic Sans MS"/>
-          <w:b/>
-          <w:sz w:val="32"/>
-          <w:szCs w:val="36"/>
-          <w:u w:val="single"/>
-        </w:rPr>
-        <w:t xml:space="preserve"> charges</w:t>
-      </w:r>
-      <w:r>
-        <w:rPr>
-          <w:rFonts w:ascii="Comic Sans MS" w:hAnsi="Comic Sans MS"/>
-          <w:b/>
-          <w:sz w:val="32"/>
-          <w:szCs w:val="36"/>
-          <w:u w:val="single"/>
-        </w:rPr>
-        <w:t xml:space="preserve"> -</w:t>
-      </w:r>
-      <w:r>
-        <w:rPr>
-          <w:rStyle w:val="lev"/>
-          <w:rFonts w:ascii="Comic Sans MS" w:hAnsi="Comic Sans MS"/>
-          <w:sz w:val="32"/>
-          <w:szCs w:val="32"/>
-          <w:u w:val="single"/>
-        </w:rPr>
-        <w:t xml:space="preserve"> </w:t>
-      </w:r>
-      <w:r>
-        <w:rPr>
-          <w:rStyle w:val="lev"/>
-          <w:rFonts w:ascii="Comic Sans MS" w:hAnsi="Comic Sans MS"/>
-          <w:sz w:val="32"/>
-          <w:szCs w:val="32"/>
-          <w:u w:val="single"/>
-        </w:rPr>
-        <w:t>OpportuniStage</w:t>
-      </w:r>
-    </w:p>
-    <w:p>
-      <w:pPr>
-        <w:jc w:val="center"/>
-        <w:rPr>
-          <w:rFonts w:ascii="Comic Sans MS" w:hAnsi="Comic Sans MS"/>
-          <w:b/>
-          <w:sz w:val="32"/>
-          <w:szCs w:val="36"/>
-          <w:u w:val="single"/>
-        </w:rPr>
-      </w:pPr>
-      <w:r>
-        <w:rPr>
-          <w:rFonts w:ascii="Comic Sans MS" w:hAnsi="Comic Sans MS"/>
-          <w:b/>
-          <w:sz w:val="32"/>
-          <w:szCs w:val="36"/>
-          <w:u w:val="single"/>
-        </w:rPr>
-        <w:t xml:space="preserve"> </w:t>
-      </w:r>
-    </w:p>
-    <w:p>
-      <w:pPr>
-        <w:pStyle w:val="Paragraphedeliste"/>
-        <w:numPr>
-          <w:ilvl w:val="0"/>
-          <w:numId w:val="7"/>
-        </w:numPr>
         <w:spacing w:before="100" w:beforeAutospacing="1" w:after="100" w:afterAutospacing="1" w:line="240" w:lineRule="auto"/>
-        <w:outlineLvl w:val="1"/>
-        <w:rPr>
-          <w:rFonts w:ascii="Comic Sans MS" w:eastAsia="Times New Roman" w:hAnsi="Comic Sans MS" w:cs="Times New Roman"/>
-          <w:b/>
-          <w:bCs/>
-          <w:sz w:val="32"/>
-          <w:szCs w:val="32"/>
-          <w:lang w:eastAsia="fr-FR"/>
-        </w:rPr>
-      </w:pPr>
-      <w:r>
-        <w:rPr>
-          <w:rFonts w:ascii="Comic Sans MS" w:eastAsia="Times New Roman" w:hAnsi="Comic Sans MS" w:cs="Times New Roman"/>
-          <w:b/>
-          <w:bCs/>
-          <w:sz w:val="32"/>
-          <w:szCs w:val="32"/>
-          <w:lang w:eastAsia="fr-FR"/>
-        </w:rPr>
-        <w:t>Introduction</w:t>
-      </w:r>
-    </w:p>
-    <w:p>
-      <w:pPr>
-        <w:spacing w:before="100" w:beforeAutospacing="1" w:after="100" w:afterAutospacing="1" w:line="240" w:lineRule="auto"/>
-        <w:outlineLvl w:val="2"/>
-        <w:rPr>
-          <w:rFonts w:ascii="Comic Sans MS" w:eastAsia="Times New Roman" w:hAnsi="Comic Sans MS" w:cs="Times New Roman"/>
-          <w:b/>
-          <w:bCs/>
-          <w:sz w:val="24"/>
-          <w:szCs w:val="27"/>
-          <w:lang w:eastAsia="fr-FR"/>
-        </w:rPr>
-      </w:pPr>
-      <w:r>
-        <w:rPr>
-          <w:rFonts w:ascii="Comic Sans MS" w:eastAsia="Times New Roman" w:hAnsi="Comic Sans MS" w:cs="Times New Roman"/>
-          <w:b/>
-          <w:bCs/>
-          <w:sz w:val="24"/>
-          <w:szCs w:val="27"/>
-          <w:lang w:eastAsia="fr-FR"/>
-        </w:rPr>
-        <w:t>1.1 Titre du projet</w:t>
-      </w:r>
-    </w:p>
-    <w:p>
-      <w:pPr>
-        <w:rPr>
-          <w:b/>
-          <w:sz w:val="26"/>
-          <w:szCs w:val="26"/>
-        </w:rPr>
-      </w:pPr>
-      <w:r>
-        <w:rPr>
-          <w:b/>
-          <w:sz w:val="26"/>
-          <w:szCs w:val="26"/>
-        </w:rPr>
-        <w:t xml:space="preserve">Développement de l'application web </w:t>
-      </w:r>
-      <w:r>
-        <w:rPr>
-          <w:rStyle w:val="lev"/>
-          <w:sz w:val="26"/>
-          <w:szCs w:val="26"/>
-        </w:rPr>
-        <w:t>OpportuniStage</w:t>
-      </w:r>
-      <w:r>
-        <w:rPr>
-          <w:b/>
-          <w:sz w:val="26"/>
-          <w:szCs w:val="26"/>
-        </w:rPr>
-        <w:t xml:space="preserve"> pour la gestion des stages.</w:t>
-      </w:r>
-    </w:p>
-    <w:p>
-      <w:pPr>
-        <w:spacing w:before="100" w:beforeAutospacing="1" w:after="100" w:afterAutospacing="1" w:line="240" w:lineRule="auto"/>
-        <w:outlineLvl w:val="2"/>
-        <w:rPr>
-          <w:rFonts w:ascii="Comic Sans MS" w:eastAsia="Times New Roman" w:hAnsi="Comic Sans MS" w:cs="Times New Roman"/>
-          <w:b/>
-          <w:bCs/>
-          <w:sz w:val="24"/>
-          <w:szCs w:val="28"/>
-          <w:lang w:eastAsia="fr-FR"/>
-        </w:rPr>
-      </w:pPr>
-      <w:r>
-        <w:rPr>
-          <w:rFonts w:ascii="Comic Sans MS" w:eastAsia="Times New Roman" w:hAnsi="Comic Sans MS" w:cs="Times New Roman"/>
-          <w:b/>
-          <w:bCs/>
-          <w:sz w:val="24"/>
-          <w:szCs w:val="28"/>
-          <w:lang w:eastAsia="fr-FR"/>
-        </w:rPr>
-        <w:t>1.2 Présentation générale</w:t>
-      </w:r>
-    </w:p>
-    <w:p>
-      <w:pPr>
-        <w:rPr>
-          <w:b/>
-          <w:sz w:val="24"/>
-          <w:szCs w:val="24"/>
-        </w:rPr>
-      </w:pPr>
-      <w:r>
-        <w:rPr>
-          <w:sz w:val="24"/>
-          <w:szCs w:val="24"/>
-        </w:rPr>
-        <w:t xml:space="preserve">Le projet </w:t>
-      </w:r>
-      <w:r>
-        <w:rPr>
-          <w:rStyle w:val="lev"/>
-          <w:sz w:val="24"/>
-          <w:szCs w:val="24"/>
-        </w:rPr>
-        <w:t>OpportuniStage</w:t>
-      </w:r>
-      <w:r>
-        <w:rPr>
-          <w:sz w:val="24"/>
-          <w:szCs w:val="24"/>
-        </w:rPr>
-        <w:t xml:space="preserve"> vise à créer une application web de gestion de stages permettant aux étudiants de postuler à des offres, aux entreprises de soumettre des offres de stages, et </w:t>
-      </w:r>
-      <w:r>
-        <w:rPr>
-          <w:sz w:val="24"/>
-          <w:szCs w:val="24"/>
-        </w:rPr>
-        <w:t>à l’administrateur de gérer</w:t>
-      </w:r>
-      <w:r>
-        <w:rPr>
-          <w:sz w:val="24"/>
-          <w:szCs w:val="24"/>
-        </w:rPr>
-        <w:t xml:space="preserve"> les utilisateurs et les offres. L'application inclura une </w:t>
-      </w:r>
-      <w:r>
-        <w:rPr>
-          <w:b/>
-          <w:sz w:val="24"/>
-          <w:szCs w:val="24"/>
-        </w:rPr>
-        <w:t>base de données MySQL</w:t>
-      </w:r>
-      <w:r>
-        <w:rPr>
-          <w:sz w:val="24"/>
-          <w:szCs w:val="24"/>
-        </w:rPr>
-        <w:t xml:space="preserve"> et sera réalisée </w:t>
-      </w:r>
-      <w:r>
-        <w:rPr>
-          <w:b/>
-          <w:sz w:val="24"/>
-          <w:szCs w:val="24"/>
-        </w:rPr>
-        <w:t>avec HTML, CSS, JavaScript, PHP et MySQL.</w:t>
-      </w:r>
-    </w:p>
-    <w:p>
-      <w:pPr>
-        <w:pStyle w:val="Titre4"/>
-        <w:numPr>
-          <w:ilvl w:val="0"/>
-          <w:numId w:val="5"/>
-        </w:numPr>
-        <w:rPr>
-          <w:rFonts w:ascii="Comic Sans MS" w:hAnsi="Comic Sans MS"/>
-          <w:b/>
-          <w:i w:val="0"/>
-          <w:color w:val="auto"/>
-          <w:sz w:val="24"/>
-          <w:szCs w:val="28"/>
-        </w:rPr>
-      </w:pPr>
-      <w:r>
-        <w:rPr>
-          <w:rFonts w:ascii="Comic Sans MS" w:hAnsi="Comic Sans MS"/>
-          <w:b/>
-          <w:i w:val="0"/>
-          <w:color w:val="auto"/>
-          <w:sz w:val="24"/>
-          <w:szCs w:val="28"/>
-        </w:rPr>
-        <w:t>Contexte</w:t>
-      </w:r>
-    </w:p>
-    <w:p>
-      <w:pPr>
-        <w:rPr>
-          <w:sz w:val="24"/>
-          <w:szCs w:val="24"/>
-        </w:rPr>
-      </w:pPr>
-      <w:r>
-        <w:rPr>
-          <w:sz w:val="24"/>
-          <w:szCs w:val="24"/>
-        </w:rPr>
-        <w:t>Ce projet répond à la nécessité de simplifier la gestion des stages pour les étudiants, les entreprises et les établissements scolaires. Une solution centralisée et numérique peut remplacer les systèmes manuels existants.</w:t>
-      </w:r>
-    </w:p>
-    <w:p>
-      <w:pPr>
-        <w:pStyle w:val="Titre4"/>
-        <w:numPr>
-          <w:ilvl w:val="0"/>
-          <w:numId w:val="5"/>
-        </w:numPr>
-        <w:rPr>
-          <w:rFonts w:ascii="Comic Sans MS" w:hAnsi="Comic Sans MS"/>
-          <w:b/>
-          <w:i w:val="0"/>
-          <w:color w:val="auto"/>
-          <w:sz w:val="24"/>
-          <w:szCs w:val="28"/>
-        </w:rPr>
-      </w:pPr>
-      <w:r>
-        <w:rPr>
-          <w:rFonts w:ascii="Comic Sans MS" w:hAnsi="Comic Sans MS"/>
-          <w:b/>
-          <w:i w:val="0"/>
-          <w:color w:val="auto"/>
-          <w:sz w:val="24"/>
-          <w:szCs w:val="28"/>
-        </w:rPr>
-        <w:t xml:space="preserve">Problématique à résoudre </w:t>
-      </w:r>
-    </w:p>
-    <w:p>
-      <w:pPr>
-        <w:rPr>
-          <w:sz w:val="24"/>
-          <w:szCs w:val="24"/>
-        </w:rPr>
-      </w:pPr>
-      <w:r>
-        <w:rPr>
-          <w:sz w:val="24"/>
-          <w:szCs w:val="24"/>
-        </w:rPr>
-        <w:t>Comment développer une plateforme simple, intuitive et sécurisée qui facilite les interactions entre étudiants, entreprises et administrateurs, tout en assurant un suivi et une gestion efficaces des candidatures de stages ?</w:t>
-      </w:r>
-    </w:p>
-    <w:p>
-      <w:pPr>
-        <w:rPr>
-          <w:sz w:val="16"/>
-          <w:szCs w:val="16"/>
-        </w:rPr>
-      </w:pPr>
-    </w:p>
-    <w:p>
-      <w:pPr>
-        <w:pStyle w:val="Titre3"/>
-        <w:rPr>
-          <w:rFonts w:ascii="Comic Sans MS" w:hAnsi="Comic Sans MS"/>
-          <w:b/>
-          <w:color w:val="auto"/>
-          <w:szCs w:val="28"/>
-        </w:rPr>
-      </w:pPr>
-      <w:r>
-        <w:rPr>
-          <w:rFonts w:ascii="Comic Sans MS" w:hAnsi="Comic Sans MS"/>
-          <w:b/>
-          <w:color w:val="auto"/>
-          <w:szCs w:val="28"/>
-        </w:rPr>
-        <w:t xml:space="preserve">1.3 </w:t>
-      </w:r>
-      <w:r>
-        <w:rPr>
-          <w:rFonts w:ascii="Comic Sans MS" w:hAnsi="Comic Sans MS"/>
-          <w:b/>
-          <w:color w:val="auto"/>
-          <w:szCs w:val="28"/>
-        </w:rPr>
-        <w:t>Objectifs du projet</w:t>
-      </w:r>
-    </w:p>
-    <w:p/>
-    <w:p>
-      <w:pPr>
-        <w:pStyle w:val="Titre4"/>
-        <w:numPr>
-          <w:ilvl w:val="0"/>
-          <w:numId w:val="5"/>
-        </w:numPr>
-        <w:rPr>
-          <w:rFonts w:ascii="Comic Sans MS" w:hAnsi="Comic Sans MS"/>
-          <w:b/>
-          <w:i w:val="0"/>
-          <w:color w:val="auto"/>
-          <w:sz w:val="24"/>
-          <w:szCs w:val="28"/>
-        </w:rPr>
-      </w:pPr>
-      <w:r>
-        <w:rPr>
-          <w:rFonts w:ascii="Comic Sans MS" w:hAnsi="Comic Sans MS"/>
-          <w:b/>
-          <w:i w:val="0"/>
-          <w:color w:val="auto"/>
-          <w:sz w:val="24"/>
-          <w:szCs w:val="28"/>
-        </w:rPr>
-        <w:t>Objectif général :</w:t>
-      </w:r>
-    </w:p>
-    <w:p>
-      <w:pPr>
-        <w:rPr>
-          <w:sz w:val="24"/>
-          <w:szCs w:val="24"/>
-        </w:rPr>
-      </w:pPr>
-      <w:r>
-        <w:rPr>
-          <w:sz w:val="24"/>
-          <w:szCs w:val="24"/>
-        </w:rPr>
-        <w:t xml:space="preserve">Développer une plateforme web permettant aux étudiants de rechercher et postuler à des offres de stages, aux entreprises de publier leurs offres, et </w:t>
-      </w:r>
-      <w:r>
-        <w:rPr>
-          <w:sz w:val="24"/>
-          <w:szCs w:val="24"/>
-        </w:rPr>
-        <w:t>à l’administrateur</w:t>
-      </w:r>
-      <w:r>
-        <w:rPr>
-          <w:sz w:val="24"/>
-          <w:szCs w:val="24"/>
-        </w:rPr>
-        <w:t xml:space="preserve"> de gérer ces processus.</w:t>
-      </w:r>
-    </w:p>
-    <w:p>
-      <w:pPr>
-        <w:pStyle w:val="Titre3"/>
-        <w:keepNext w:val="0"/>
-        <w:keepLines w:val="0"/>
-        <w:numPr>
-          <w:ilvl w:val="0"/>
-          <w:numId w:val="5"/>
-        </w:numPr>
-        <w:spacing w:before="100" w:beforeAutospacing="1" w:after="100" w:afterAutospacing="1" w:line="240" w:lineRule="auto"/>
-        <w:rPr>
-          <w:rFonts w:ascii="Comic Sans MS" w:hAnsi="Comic Sans MS"/>
-          <w:b/>
-          <w:color w:val="auto"/>
-          <w:szCs w:val="28"/>
-        </w:rPr>
-      </w:pPr>
-      <w:r>
-        <w:rPr>
-          <w:rFonts w:ascii="Comic Sans MS" w:hAnsi="Comic Sans MS"/>
-          <w:b/>
-          <w:color w:val="auto"/>
-          <w:szCs w:val="28"/>
-        </w:rPr>
-        <w:t>Objectifs spécifiques :</w:t>
-      </w:r>
-    </w:p>
-    <w:p>
-      <w:pPr>
-        <w:pStyle w:val="Paragraphedeliste"/>
-        <w:spacing w:before="100" w:beforeAutospacing="1" w:after="100" w:afterAutospacing="1" w:line="240" w:lineRule="auto"/>
-        <w:rPr>
-          <w:rFonts w:ascii="Times New Roman" w:eastAsia="Times New Roman" w:hAnsi="Times New Roman" w:cs="Times New Roman"/>
-          <w:sz w:val="24"/>
-          <w:szCs w:val="24"/>
-          <w:lang w:eastAsia="fr-FR"/>
-        </w:rPr>
-      </w:pPr>
-      <w:r>
-        <w:rPr>
-          <w:rFonts w:ascii="Times New Roman" w:eastAsia="Times New Roman" w:hAnsi="Symbol" w:cs="Times New Roman"/>
-          <w:sz w:val="24"/>
-          <w:szCs w:val="24"/>
-          <w:lang w:eastAsia="fr-FR"/>
-        </w:rPr>
-        <w:t></w:t>
-      </w:r>
-      <w:r>
-        <w:rPr>
-          <w:rFonts w:ascii="Times New Roman" w:eastAsia="Times New Roman" w:hAnsi="Times New Roman" w:cs="Times New Roman"/>
-          <w:sz w:val="24"/>
-          <w:szCs w:val="24"/>
-          <w:lang w:eastAsia="fr-FR"/>
-        </w:rPr>
-        <w:t xml:space="preserve">  Créer un système d'authentification sécurisé pour les trois types d'utilisateurs (étudiant, entreprise, administrateur).</w:t>
-      </w:r>
-    </w:p>
-    <w:p>
-      <w:pPr>
-        <w:pStyle w:val="Paragraphedeliste"/>
-        <w:spacing w:before="100" w:beforeAutospacing="1" w:after="100" w:afterAutospacing="1" w:line="240" w:lineRule="auto"/>
-        <w:rPr>
-          <w:rFonts w:ascii="Times New Roman" w:eastAsia="Times New Roman" w:hAnsi="Times New Roman" w:cs="Times New Roman"/>
-          <w:sz w:val="24"/>
-          <w:szCs w:val="24"/>
-          <w:lang w:eastAsia="fr-FR"/>
-        </w:rPr>
-      </w:pPr>
-      <w:r>
-        <w:rPr>
-          <w:rFonts w:ascii="Times New Roman" w:eastAsia="Times New Roman" w:hAnsi="Symbol" w:cs="Times New Roman"/>
-          <w:sz w:val="24"/>
-          <w:szCs w:val="24"/>
-          <w:lang w:eastAsia="fr-FR"/>
-        </w:rPr>
-        <w:t></w:t>
-      </w:r>
-      <w:r>
-        <w:rPr>
-          <w:rFonts w:ascii="Times New Roman" w:eastAsia="Times New Roman" w:hAnsi="Times New Roman" w:cs="Times New Roman"/>
-          <w:sz w:val="24"/>
-          <w:szCs w:val="24"/>
-          <w:lang w:eastAsia="fr-FR"/>
-        </w:rPr>
-        <w:t xml:space="preserve">  Permettre aux entreprises de publier, modifier et supprimer leurs offres de stages.</w:t>
-      </w:r>
-    </w:p>
-    <w:p>
-      <w:pPr>
-        <w:pStyle w:val="Paragraphedeliste"/>
-        <w:spacing w:before="100" w:beforeAutospacing="1" w:after="100" w:afterAutospacing="1" w:line="240" w:lineRule="auto"/>
-        <w:rPr>
-          <w:rFonts w:ascii="Times New Roman" w:eastAsia="Times New Roman" w:hAnsi="Times New Roman" w:cs="Times New Roman"/>
-          <w:sz w:val="24"/>
-          <w:szCs w:val="24"/>
-          <w:lang w:eastAsia="fr-FR"/>
-        </w:rPr>
-      </w:pPr>
-      <w:r>
-        <w:rPr>
-          <w:rFonts w:ascii="Times New Roman" w:eastAsia="Times New Roman" w:hAnsi="Symbol" w:cs="Times New Roman"/>
-          <w:sz w:val="24"/>
-          <w:szCs w:val="24"/>
-          <w:lang w:eastAsia="fr-FR"/>
-        </w:rPr>
-        <w:t></w:t>
-      </w:r>
-      <w:r>
-        <w:rPr>
-          <w:rFonts w:ascii="Times New Roman" w:eastAsia="Times New Roman" w:hAnsi="Times New Roman" w:cs="Times New Roman"/>
-          <w:sz w:val="24"/>
-          <w:szCs w:val="24"/>
-          <w:lang w:eastAsia="fr-FR"/>
-        </w:rPr>
-        <w:t xml:space="preserve">  Offrir aux étudiants la possibilité de postuler et suivre l'état de leurs candidatures.</w:t>
-      </w:r>
-    </w:p>
-    <w:p>
-      <w:pPr>
-        <w:pStyle w:val="Paragraphedeliste"/>
-        <w:spacing w:before="100" w:beforeAutospacing="1" w:after="100" w:afterAutospacing="1" w:line="240" w:lineRule="auto"/>
-        <w:rPr>
-          <w:rFonts w:ascii="Times New Roman" w:eastAsia="Times New Roman" w:hAnsi="Times New Roman" w:cs="Times New Roman"/>
-          <w:sz w:val="24"/>
-          <w:szCs w:val="24"/>
-          <w:lang w:eastAsia="fr-FR"/>
-        </w:rPr>
-      </w:pPr>
-      <w:r>
-        <w:rPr>
-          <w:rFonts w:ascii="Times New Roman" w:eastAsia="Times New Roman" w:hAnsi="Symbol" w:cs="Times New Roman"/>
-          <w:sz w:val="24"/>
-          <w:szCs w:val="24"/>
-          <w:lang w:eastAsia="fr-FR"/>
-        </w:rPr>
-        <w:t></w:t>
-      </w:r>
-      <w:r>
-        <w:rPr>
-          <w:rFonts w:ascii="Times New Roman" w:eastAsia="Times New Roman" w:hAnsi="Times New Roman" w:cs="Times New Roman"/>
-          <w:sz w:val="24"/>
-          <w:szCs w:val="24"/>
-          <w:lang w:eastAsia="fr-FR"/>
-        </w:rPr>
-        <w:t xml:space="preserve">  Fournir une interface d'administration pour la gestion des utilisateurs et des offres.</w:t>
-      </w:r>
-    </w:p>
-    <w:p>
-      <w:pPr>
-        <w:pStyle w:val="Paragraphedeliste"/>
-        <w:spacing w:before="100" w:beforeAutospacing="1" w:after="100" w:afterAutospacing="1" w:line="240" w:lineRule="auto"/>
-        <w:rPr>
-          <w:rFonts w:ascii="Times New Roman" w:eastAsia="Times New Roman" w:hAnsi="Times New Roman" w:cs="Times New Roman"/>
-          <w:sz w:val="24"/>
-          <w:szCs w:val="24"/>
-          <w:lang w:eastAsia="fr-FR"/>
-        </w:rPr>
-      </w:pPr>
-      <w:r>
-        <w:rPr>
-          <w:rFonts w:ascii="Times New Roman" w:eastAsia="Times New Roman" w:hAnsi="Symbol" w:cs="Times New Roman"/>
-          <w:sz w:val="24"/>
-          <w:szCs w:val="24"/>
-          <w:lang w:eastAsia="fr-FR"/>
-        </w:rPr>
-        <w:t></w:t>
-      </w:r>
-      <w:r>
-        <w:rPr>
-          <w:rFonts w:ascii="Times New Roman" w:eastAsia="Times New Roman" w:hAnsi="Times New Roman" w:cs="Times New Roman"/>
-          <w:sz w:val="24"/>
-          <w:szCs w:val="24"/>
-          <w:lang w:eastAsia="fr-FR"/>
-        </w:rPr>
-        <w:t xml:space="preserve">  Intégrer une base de données MySQL pour stocker les informations des utilisateurs, des offres, et des candidatures.</w:t>
-      </w:r>
-    </w:p>
-    <w:p/>
-    <w:p>
-      <w:pPr>
-        <w:pStyle w:val="Titre3"/>
-        <w:rPr>
-          <w:rFonts w:ascii="Comic Sans MS" w:hAnsi="Comic Sans MS"/>
-          <w:b/>
-          <w:color w:val="auto"/>
-          <w:szCs w:val="28"/>
-        </w:rPr>
-      </w:pPr>
-      <w:r>
-        <w:rPr>
-          <w:rFonts w:ascii="Comic Sans MS" w:hAnsi="Comic Sans MS"/>
-          <w:b/>
-          <w:color w:val="auto"/>
-          <w:szCs w:val="28"/>
-        </w:rPr>
-        <w:t>1.4 Public cible et utilisateurs finaux</w:t>
-      </w:r>
-    </w:p>
-    <w:p>
-      <w:pPr>
-        <w:pStyle w:val="Paragraphedeliste"/>
-        <w:numPr>
-          <w:ilvl w:val="0"/>
-          <w:numId w:val="5"/>
-        </w:numPr>
-        <w:spacing w:before="100" w:beforeAutospacing="1" w:after="100" w:afterAutospacing="1" w:line="240" w:lineRule="auto"/>
-        <w:rPr>
-          <w:rFonts w:ascii="Times New Roman" w:eastAsia="Times New Roman" w:hAnsi="Times New Roman" w:cs="Times New Roman"/>
-          <w:sz w:val="24"/>
-          <w:szCs w:val="24"/>
-          <w:lang w:eastAsia="fr-FR"/>
-        </w:rPr>
-      </w:pPr>
-      <w:r>
         <w:rPr>
           <w:rFonts w:ascii="Times New Roman" w:eastAsia="Times New Roman" w:hAnsi="Times New Roman" w:cs="Times New Roman"/>
           <w:b/>
-          <w:bCs/>
           <w:sz w:val="24"/>
           <w:szCs w:val="24"/>
           <w:lang w:eastAsia="fr-FR"/>
         </w:rPr>
-        <w:t>Étudiants</w:t>
-      </w:r>
-      <w:r>
-        <w:rPr>
-          <w:rFonts w:ascii="Times New Roman" w:eastAsia="Times New Roman" w:hAnsi="Times New Roman" w:cs="Times New Roman"/>
-          <w:sz w:val="24"/>
-          <w:szCs w:val="24"/>
-          <w:lang w:eastAsia="fr-FR"/>
-        </w:rPr>
-        <w:t xml:space="preserve"> : Recherche et postulation à des stages.</w:t>
-      </w:r>
-    </w:p>
-    <w:p>
-      <w:pPr>
-        <w:pStyle w:val="Paragraphedeliste"/>
-        <w:numPr>
-          <w:ilvl w:val="0"/>
-          <w:numId w:val="5"/>
-        </w:numPr>
-        <w:spacing w:before="100" w:beforeAutospacing="1" w:after="100" w:afterAutospacing="1" w:line="240" w:lineRule="auto"/>
-        <w:rPr>
-          <w:rFonts w:ascii="Times New Roman" w:eastAsia="Times New Roman" w:hAnsi="Times New Roman" w:cs="Times New Roman"/>
-          <w:sz w:val="24"/>
-          <w:szCs w:val="24"/>
-          <w:lang w:eastAsia="fr-FR"/>
-        </w:rPr>
-      </w:pPr>
-      <w:r>
-        <w:rPr>
-          <w:rFonts w:ascii="Times New Roman" w:eastAsia="Times New Roman" w:hAnsi="Times New Roman" w:cs="Times New Roman"/>
+      </w:pPr>
+    </w:p>
+    <w:p>
+      <w:pPr>
+        <w:rPr>
+          <w:sz w:val="24"/>
+          <w:szCs w:val="24"/>
+        </w:rPr>
+      </w:pPr>
+    </w:p>
+    <w:p/>
+    <w:p>
+      <w:pPr>
+        <w:rPr>
+          <w:sz w:val="24"/>
+          <w:szCs w:val="24"/>
+        </w:rPr>
+      </w:pPr>
+    </w:p>
+    <w:p>
+      <w:pPr>
+        <w:rPr>
+          <w:rFonts w:ascii="Comic Sans MS" w:hAnsi="Comic Sans MS"/>
           <w:b/>
-          <w:bCs/>
-          <w:sz w:val="24"/>
-          <w:szCs w:val="24"/>
-          <w:lang w:eastAsia="fr-FR"/>
-        </w:rPr>
-        <w:t>Entreprises</w:t>
-      </w:r>
-      <w:r>
-        <w:rPr>
-          <w:rFonts w:ascii="Times New Roman" w:eastAsia="Times New Roman" w:hAnsi="Times New Roman" w:cs="Times New Roman"/>
-          <w:sz w:val="24"/>
-          <w:szCs w:val="24"/>
-          <w:lang w:eastAsia="fr-FR"/>
-        </w:rPr>
-        <w:t xml:space="preserve"> : Publication et gestion des offres de stages.</w:t>
-      </w:r>
-    </w:p>
-    <w:p>
-      <w:pPr>
-        <w:pStyle w:val="Paragraphedeliste"/>
-        <w:numPr>
-          <w:ilvl w:val="0"/>
-          <w:numId w:val="5"/>
-        </w:numPr>
-        <w:spacing w:before="100" w:beforeAutospacing="1" w:after="100" w:afterAutospacing="1" w:line="240" w:lineRule="auto"/>
-        <w:rPr>
-          <w:rFonts w:ascii="Times New Roman" w:eastAsia="Times New Roman" w:hAnsi="Times New Roman" w:cs="Times New Roman"/>
-          <w:sz w:val="24"/>
-          <w:szCs w:val="24"/>
-          <w:lang w:eastAsia="fr-FR"/>
-        </w:rPr>
-      </w:pPr>
-      <w:r>
-        <w:rPr>
-          <w:rFonts w:ascii="Times New Roman" w:eastAsia="Times New Roman" w:hAnsi="Times New Roman" w:cs="Times New Roman"/>
+          <w:sz w:val="24"/>
+          <w:szCs w:val="24"/>
+          <w:u w:val="single"/>
+        </w:rPr>
+      </w:pPr>
+    </w:p>
+    <w:p>
+      <w:pPr>
+        <w:rPr>
+          <w:rFonts w:ascii="Comic Sans MS" w:hAnsi="Comic Sans MS"/>
           <w:b/>
-          <w:bCs/>
-          <w:sz w:val="24"/>
-          <w:szCs w:val="24"/>
-          <w:lang w:eastAsia="fr-FR"/>
-        </w:rPr>
-        <w:t>Administrateurs</w:t>
-      </w:r>
-      <w:r>
-        <w:rPr>
-          <w:rFonts w:ascii="Times New Roman" w:eastAsia="Times New Roman" w:hAnsi="Times New Roman" w:cs="Times New Roman"/>
-          <w:sz w:val="24"/>
-          <w:szCs w:val="24"/>
-          <w:lang w:eastAsia="fr-FR"/>
-        </w:rPr>
-        <w:t xml:space="preserve"> : Gestion des utilisateurs, des offres et des candidatures.</w:t>
-      </w:r>
-    </w:p>
-    <w:p>
-      <w:pPr>
-        <w:pStyle w:val="Titre2"/>
-        <w:numPr>
-          <w:ilvl w:val="0"/>
-          <w:numId w:val="7"/>
-        </w:numPr>
+          <w:sz w:val="24"/>
+          <w:szCs w:val="24"/>
+          <w:u w:val="single"/>
+        </w:rPr>
+      </w:pPr>
+    </w:p>
+    <w:p>
+      <w:pPr>
         <w:rPr>
           <w:rFonts w:ascii="Comic Sans MS" w:hAnsi="Comic Sans MS"/>
           <w:b/>
-          <w:color w:val="auto"/>
-          <w:sz w:val="32"/>
-        </w:rPr>
-      </w:pPr>
-      <w:r>
+          <w:sz w:val="24"/>
+          <w:szCs w:val="24"/>
+          <w:u w:val="single"/>
+        </w:rPr>
+      </w:pPr>
+    </w:p>
+    <w:p>
+      <w:pPr>
         <w:rPr>
           <w:rFonts w:ascii="Comic Sans MS" w:hAnsi="Comic Sans MS"/>
           <w:b/>
-          <w:color w:val="auto"/>
-          <w:sz w:val="32"/>
-        </w:rPr>
-        <w:t>Analyse des besoins</w:t>
-      </w:r>
-    </w:p>
-    <w:p>
-      <w:pPr>
-        <w:rPr>
+          <w:sz w:val="24"/>
+          <w:szCs w:val="24"/>
+          <w:u w:val="single"/>
+        </w:rPr>
+      </w:pPr>
+    </w:p>
+    <w:p>
+      <w:pPr>
+        <w:rPr>
+          <w:rFonts w:ascii="Comic Sans MS" w:hAnsi="Comic Sans MS"/>
           <w:b/>
-          <w:sz w:val="20"/>
-          <w:szCs w:val="20"/>
-        </w:rPr>
-      </w:pPr>
-    </w:p>
-    <w:p>
-      <w:pPr>
-        <w:pStyle w:val="Titre3"/>
+          <w:sz w:val="24"/>
+          <w:szCs w:val="24"/>
+          <w:u w:val="single"/>
+        </w:rPr>
+      </w:pPr>
+    </w:p>
+    <w:p>
+      <w:pPr>
         <w:rPr>
           <w:rFonts w:ascii="Comic Sans MS" w:hAnsi="Comic Sans MS"/>
           <w:b/>
-          <w:color w:val="auto"/>
-          <w:szCs w:val="28"/>
-        </w:rPr>
-      </w:pPr>
-      <w:r>
+          <w:sz w:val="24"/>
+          <w:szCs w:val="24"/>
+          <w:u w:val="single"/>
+        </w:rPr>
+      </w:pPr>
+    </w:p>
+    <w:p>
+      <w:pPr>
         <w:rPr>
           <w:rFonts w:ascii="Comic Sans MS" w:hAnsi="Comic Sans MS"/>
           <w:b/>
-          <w:color w:val="auto"/>
-          <w:szCs w:val="28"/>
-        </w:rPr>
-        <w:t>2.1 Besoins fonctionnels</w:t>
-      </w:r>
-    </w:p>
-    <w:p>
-      <w:pPr>
-        <w:spacing w:before="100" w:beforeAutospacing="1" w:after="100" w:afterAutospacing="1"/>
-      </w:pPr>
-      <w:r>
-        <w:t>Le système devra permettre :</w:t>
-      </w:r>
-    </w:p>
-    <w:p>
-      <w:pPr>
-        <w:numPr>
-          <w:ilvl w:val="0"/>
-          <w:numId w:val="8"/>
-        </w:numPr>
-        <w:spacing w:before="100" w:beforeAutospacing="1" w:after="100" w:afterAutospacing="1" w:line="240" w:lineRule="auto"/>
-      </w:pPr>
-      <w:r>
-        <w:rPr>
-          <w:rStyle w:val="lev"/>
-        </w:rPr>
-        <w:t>Authentification des utilisateurs</w:t>
-      </w:r>
-      <w:r>
-        <w:t xml:space="preserve"> (étudiants, entreprises, administrateurs).</w:t>
-      </w:r>
-    </w:p>
-    <w:p>
-      <w:pPr>
-        <w:numPr>
-          <w:ilvl w:val="0"/>
-          <w:numId w:val="8"/>
-        </w:numPr>
-        <w:spacing w:before="100" w:beforeAutospacing="1" w:after="100" w:afterAutospacing="1" w:line="240" w:lineRule="auto"/>
-      </w:pPr>
-      <w:r>
-        <w:rPr>
-          <w:rStyle w:val="lev"/>
-        </w:rPr>
-        <w:t>Gestion des offres de stages</w:t>
-      </w:r>
-      <w:r>
-        <w:t xml:space="preserve"> (création, modification, suppression).</w:t>
-      </w:r>
-    </w:p>
-    <w:p>
-      <w:pPr>
-        <w:numPr>
-          <w:ilvl w:val="0"/>
-          <w:numId w:val="8"/>
-        </w:numPr>
-        <w:spacing w:before="100" w:beforeAutospacing="1" w:after="100" w:afterAutospacing="1" w:line="240" w:lineRule="auto"/>
-      </w:pPr>
-      <w:r>
-        <w:rPr>
-          <w:rStyle w:val="lev"/>
-        </w:rPr>
-        <w:t>Postulation à des offres de stages</w:t>
-      </w:r>
-      <w:r>
-        <w:t xml:space="preserve"> par les étudiants.</w:t>
-      </w:r>
-    </w:p>
-    <w:p>
-      <w:pPr>
-        <w:numPr>
-          <w:ilvl w:val="0"/>
-          <w:numId w:val="8"/>
-        </w:numPr>
-        <w:spacing w:before="100" w:beforeAutospacing="1" w:after="100" w:afterAutospacing="1" w:line="240" w:lineRule="auto"/>
-      </w:pPr>
-      <w:r>
-        <w:rPr>
-          <w:rStyle w:val="lev"/>
-        </w:rPr>
-        <w:t>Consultation des candidatures</w:t>
-      </w:r>
-      <w:r>
-        <w:t xml:space="preserve"> et gestion des utilisateurs par les administrateurs.</w:t>
-      </w:r>
-    </w:p>
-    <w:p>
-      <w:pPr>
-        <w:numPr>
-          <w:ilvl w:val="0"/>
-          <w:numId w:val="8"/>
-        </w:numPr>
-        <w:spacing w:before="100" w:beforeAutospacing="1" w:after="100" w:afterAutospacing="1" w:line="240" w:lineRule="auto"/>
-      </w:pPr>
-      <w:r>
-        <w:rPr>
-          <w:rStyle w:val="lev"/>
-        </w:rPr>
-        <w:t>Tableau de bord personnalisé</w:t>
-      </w:r>
-      <w:r>
-        <w:t xml:space="preserve"> pour chaque type d'utilisateur (étudiant, entreprise, admin).</w:t>
-      </w:r>
-    </w:p>
-    <w:p>
-      <w:pPr>
-        <w:numPr>
-          <w:ilvl w:val="0"/>
-          <w:numId w:val="8"/>
-        </w:numPr>
-        <w:spacing w:before="100" w:beforeAutospacing="1" w:after="100" w:afterAutospacing="1" w:line="240" w:lineRule="auto"/>
-      </w:pPr>
-      <w:r>
-        <w:rPr>
-          <w:rStyle w:val="lev"/>
-        </w:rPr>
-        <w:t>Notifications</w:t>
-      </w:r>
-      <w:r>
-        <w:t xml:space="preserve"> concernant l'état des candidatures.</w:t>
-      </w:r>
-    </w:p>
-    <w:p>
-      <w:pPr>
-        <w:pStyle w:val="Titre4"/>
-        <w:rPr>
-          <w:rFonts w:ascii="Comic Sans MS" w:hAnsi="Comic Sans MS"/>
-          <w:b/>
-          <w:i w:val="0"/>
-          <w:color w:val="auto"/>
-          <w:sz w:val="24"/>
-          <w:szCs w:val="24"/>
-        </w:rPr>
-      </w:pPr>
-      <w:r>
-        <w:rPr>
-          <w:rFonts w:ascii="Comic Sans MS" w:hAnsi="Comic Sans MS"/>
-          <w:b/>
-          <w:i w:val="0"/>
-          <w:color w:val="auto"/>
-          <w:sz w:val="24"/>
-          <w:szCs w:val="24"/>
-        </w:rPr>
-        <w:t>2.2 Besoins non fonctionnels</w:t>
-      </w:r>
-    </w:p>
-    <w:p>
-      <w:pPr>
-        <w:numPr>
-          <w:ilvl w:val="0"/>
-          <w:numId w:val="9"/>
-        </w:numPr>
-        <w:spacing w:before="100" w:beforeAutospacing="1" w:after="100" w:afterAutospacing="1" w:line="240" w:lineRule="auto"/>
-      </w:pPr>
-      <w:r>
-        <w:rPr>
-          <w:rStyle w:val="lev"/>
-        </w:rPr>
-        <w:t>Performance</w:t>
-      </w:r>
-      <w:r>
-        <w:t xml:space="preserve"> :</w:t>
-      </w:r>
-    </w:p>
-    <w:p>
-      <w:pPr>
-        <w:numPr>
-          <w:ilvl w:val="1"/>
-          <w:numId w:val="9"/>
-        </w:numPr>
-        <w:spacing w:before="100" w:beforeAutospacing="1" w:after="100" w:afterAutospacing="1" w:line="240" w:lineRule="auto"/>
-      </w:pPr>
-      <w:r>
-        <w:t>La plateforme doit être réactive avec un temps de réponse inférieur à 200 ms pour les actions courantes.</w:t>
-      </w:r>
-    </w:p>
-    <w:p>
-      <w:pPr>
-        <w:numPr>
-          <w:ilvl w:val="1"/>
-          <w:numId w:val="9"/>
-        </w:numPr>
-        <w:spacing w:before="100" w:beforeAutospacing="1" w:after="100" w:afterAutospacing="1" w:line="240" w:lineRule="auto"/>
-      </w:pPr>
-      <w:r>
-        <w:t>Les processus de sauvegarde des candidatures doivent être rapides et sans impact visible sur l'utilisateur.</w:t>
-      </w:r>
-    </w:p>
-    <w:p>
-      <w:pPr>
-        <w:numPr>
-          <w:ilvl w:val="0"/>
-          <w:numId w:val="9"/>
-        </w:numPr>
-        <w:spacing w:before="100" w:beforeAutospacing="1" w:after="100" w:afterAutospacing="1" w:line="240" w:lineRule="auto"/>
-      </w:pPr>
-      <w:r>
-        <w:rPr>
-          <w:rStyle w:val="lev"/>
-        </w:rPr>
-        <w:t>Compatibilité</w:t>
-      </w:r>
-      <w:r>
-        <w:t xml:space="preserve"> :</w:t>
-      </w:r>
-    </w:p>
-    <w:p>
-      <w:pPr>
-        <w:numPr>
-          <w:ilvl w:val="1"/>
-          <w:numId w:val="9"/>
-        </w:numPr>
-        <w:spacing w:before="100" w:beforeAutospacing="1" w:after="100" w:afterAutospacing="1" w:line="240" w:lineRule="auto"/>
-      </w:pPr>
-      <w:r>
-        <w:t>L'application doit être accessible sur les principaux navigateurs web (Chrome, Firefox, Edge, Safari).</w:t>
-      </w:r>
-    </w:p>
-    <w:p>
-      <w:pPr>
-        <w:numPr>
-          <w:ilvl w:val="0"/>
-          <w:numId w:val="9"/>
-        </w:numPr>
-        <w:spacing w:before="100" w:beforeAutospacing="1" w:after="100" w:afterAutospacing="1" w:line="240" w:lineRule="auto"/>
-      </w:pPr>
-      <w:r>
-        <w:rPr>
-          <w:rStyle w:val="lev"/>
-        </w:rPr>
-        <w:t>Accessibilité</w:t>
-      </w:r>
-      <w:r>
-        <w:t xml:space="preserve"> :</w:t>
-      </w:r>
-    </w:p>
-    <w:p>
-      <w:pPr>
-        <w:numPr>
-          <w:ilvl w:val="1"/>
-          <w:numId w:val="9"/>
-        </w:numPr>
-        <w:spacing w:before="100" w:beforeAutospacing="1" w:after="100" w:afterAutospacing="1" w:line="240" w:lineRule="auto"/>
-      </w:pPr>
-      <w:r>
-        <w:t>Interface conviviale avec des éléments visuels adaptés aux utilisateurs non techniques.</w:t>
-      </w:r>
-    </w:p>
-    <w:p>
-      <w:pPr>
-        <w:spacing w:before="100" w:beforeAutospacing="1" w:after="100" w:afterAutospacing="1" w:line="240" w:lineRule="auto"/>
-        <w:ind w:left="1440"/>
-      </w:pPr>
-    </w:p>
-    <w:p>
-      <w:pPr>
-        <w:pStyle w:val="Titre2"/>
-        <w:numPr>
-          <w:ilvl w:val="0"/>
-          <w:numId w:val="7"/>
-        </w:numPr>
-        <w:rPr>
-          <w:rFonts w:ascii="Comic Sans MS" w:hAnsi="Comic Sans MS"/>
-          <w:b/>
-          <w:color w:val="auto"/>
-          <w:sz w:val="32"/>
-          <w:szCs w:val="32"/>
-        </w:rPr>
-      </w:pPr>
-      <w:r>
-        <w:rPr>
-          <w:rFonts w:ascii="Comic Sans MS" w:hAnsi="Comic Sans MS"/>
-          <w:b/>
-          <w:color w:val="auto"/>
-          <w:sz w:val="32"/>
-          <w:szCs w:val="32"/>
-        </w:rPr>
-        <w:t>Description des fonctionnalités</w:t>
-      </w:r>
-    </w:p>
-    <w:p/>
-    <w:p>
-      <w:pPr>
-        <w:pStyle w:val="Titre4"/>
-        <w:rPr>
-          <w:rFonts w:ascii="Comic Sans MS" w:hAnsi="Comic Sans MS"/>
-          <w:b/>
-          <w:i w:val="0"/>
-          <w:color w:val="auto"/>
-          <w:sz w:val="24"/>
-          <w:szCs w:val="24"/>
-        </w:rPr>
-      </w:pPr>
-      <w:r>
-        <w:rPr>
-          <w:rFonts w:ascii="Comic Sans MS" w:hAnsi="Comic Sans MS"/>
-          <w:b/>
-          <w:i w:val="0"/>
-          <w:color w:val="auto"/>
-          <w:sz w:val="24"/>
-          <w:szCs w:val="24"/>
-        </w:rPr>
-        <w:t>3.1 Authentification</w:t>
-      </w:r>
-    </w:p>
-    <w:p>
-      <w:pPr>
-        <w:numPr>
-          <w:ilvl w:val="0"/>
-          <w:numId w:val="10"/>
-        </w:numPr>
-        <w:spacing w:before="100" w:beforeAutospacing="1" w:after="100" w:afterAutospacing="1" w:line="240" w:lineRule="auto"/>
-        <w:rPr>
-          <w:sz w:val="24"/>
-          <w:szCs w:val="24"/>
-        </w:rPr>
-      </w:pPr>
-      <w:r>
-        <w:rPr>
-          <w:rStyle w:val="lev"/>
-          <w:sz w:val="24"/>
-          <w:szCs w:val="24"/>
-        </w:rPr>
-        <w:t>Acteur</w:t>
-      </w:r>
-      <w:r>
-        <w:rPr>
-          <w:sz w:val="24"/>
-          <w:szCs w:val="24"/>
-        </w:rPr>
-        <w:t xml:space="preserve"> : Étudiant, Entreprise, Administrateur</w:t>
-      </w:r>
-    </w:p>
-    <w:p>
-      <w:pPr>
-        <w:numPr>
-          <w:ilvl w:val="0"/>
-          <w:numId w:val="10"/>
-        </w:numPr>
-        <w:spacing w:before="100" w:beforeAutospacing="1" w:after="100" w:afterAutospacing="1" w:line="240" w:lineRule="auto"/>
-        <w:rPr>
-          <w:sz w:val="24"/>
-          <w:szCs w:val="24"/>
-        </w:rPr>
-      </w:pPr>
-      <w:r>
-        <w:rPr>
-          <w:rStyle w:val="lev"/>
-          <w:sz w:val="24"/>
-          <w:szCs w:val="24"/>
-        </w:rPr>
-        <w:t>Action</w:t>
-      </w:r>
-      <w:r>
-        <w:rPr>
-          <w:sz w:val="24"/>
-          <w:szCs w:val="24"/>
-        </w:rPr>
-        <w:t xml:space="preserve"> : Se connecter avec un identifiant et mot de passe.</w:t>
-      </w:r>
-    </w:p>
-    <w:p>
-      <w:pPr>
-        <w:numPr>
-          <w:ilvl w:val="0"/>
-          <w:numId w:val="10"/>
-        </w:numPr>
-        <w:spacing w:before="100" w:beforeAutospacing="1" w:after="100" w:afterAutospacing="1" w:line="240" w:lineRule="auto"/>
-        <w:rPr>
-          <w:sz w:val="24"/>
-          <w:szCs w:val="24"/>
-        </w:rPr>
-      </w:pPr>
-      <w:r>
-        <w:rPr>
-          <w:rStyle w:val="lev"/>
-          <w:sz w:val="24"/>
-          <w:szCs w:val="24"/>
-        </w:rPr>
-        <w:t>Résultat attendu</w:t>
-      </w:r>
-      <w:r>
-        <w:rPr>
-          <w:sz w:val="24"/>
-          <w:szCs w:val="24"/>
-        </w:rPr>
-        <w:t xml:space="preserve"> : Accès à l'interface utilisateur spécifique selon le rôle.</w:t>
-      </w:r>
-    </w:p>
-    <w:p>
-      <w:pPr>
-        <w:pStyle w:val="Titre4"/>
-        <w:rPr>
-          <w:rFonts w:ascii="Comic Sans MS" w:hAnsi="Comic Sans MS"/>
-          <w:b/>
-          <w:i w:val="0"/>
-          <w:sz w:val="24"/>
-          <w:szCs w:val="24"/>
-        </w:rPr>
-      </w:pPr>
-      <w:r>
-        <w:rPr>
-          <w:rFonts w:ascii="Comic Sans MS" w:hAnsi="Comic Sans MS"/>
-          <w:b/>
-          <w:i w:val="0"/>
-          <w:color w:val="auto"/>
-          <w:sz w:val="24"/>
-          <w:szCs w:val="24"/>
-        </w:rPr>
-        <w:lastRenderedPageBreak/>
-        <w:t>3.2 Gestion des offres de stages (Entreprise)</w:t>
-      </w:r>
-    </w:p>
-    <w:p>
-      <w:pPr>
-        <w:numPr>
-          <w:ilvl w:val="0"/>
-          <w:numId w:val="11"/>
-        </w:numPr>
-        <w:spacing w:before="100" w:beforeAutospacing="1" w:after="100" w:afterAutospacing="1" w:line="240" w:lineRule="auto"/>
-        <w:rPr>
-          <w:sz w:val="24"/>
-          <w:szCs w:val="24"/>
-        </w:rPr>
-      </w:pPr>
-      <w:r>
-        <w:rPr>
-          <w:rStyle w:val="lev"/>
-          <w:sz w:val="24"/>
-          <w:szCs w:val="24"/>
-        </w:rPr>
-        <w:t>Acteur</w:t>
-      </w:r>
-      <w:r>
-        <w:rPr>
-          <w:sz w:val="24"/>
-          <w:szCs w:val="24"/>
-        </w:rPr>
-        <w:t xml:space="preserve"> : Entreprise</w:t>
-      </w:r>
-    </w:p>
-    <w:p>
-      <w:pPr>
-        <w:numPr>
-          <w:ilvl w:val="0"/>
-          <w:numId w:val="11"/>
-        </w:numPr>
-        <w:spacing w:before="100" w:beforeAutospacing="1" w:after="100" w:afterAutospacing="1" w:line="240" w:lineRule="auto"/>
-        <w:rPr>
-          <w:sz w:val="24"/>
-          <w:szCs w:val="24"/>
-        </w:rPr>
-      </w:pPr>
-      <w:r>
-        <w:rPr>
-          <w:rStyle w:val="lev"/>
-          <w:sz w:val="24"/>
-          <w:szCs w:val="24"/>
-        </w:rPr>
-        <w:t>Action</w:t>
-      </w:r>
-      <w:r>
-        <w:rPr>
-          <w:sz w:val="24"/>
-          <w:szCs w:val="24"/>
-        </w:rPr>
-        <w:t xml:space="preserve"> : Créer, modifier ou supprimer une offre de stage.</w:t>
-      </w:r>
-    </w:p>
-    <w:p>
-      <w:pPr>
-        <w:numPr>
-          <w:ilvl w:val="0"/>
-          <w:numId w:val="11"/>
-        </w:numPr>
-        <w:spacing w:before="100" w:beforeAutospacing="1" w:after="100" w:afterAutospacing="1" w:line="240" w:lineRule="auto"/>
-        <w:rPr>
-          <w:sz w:val="24"/>
-          <w:szCs w:val="24"/>
-        </w:rPr>
-      </w:pPr>
-      <w:r>
-        <w:rPr>
-          <w:rStyle w:val="lev"/>
-          <w:sz w:val="24"/>
-          <w:szCs w:val="24"/>
-        </w:rPr>
-        <w:t>Résultat attendu</w:t>
-      </w:r>
-      <w:r>
-        <w:rPr>
-          <w:sz w:val="24"/>
-          <w:szCs w:val="24"/>
-        </w:rPr>
-        <w:t xml:space="preserve"> : Offre visible sur le tableau de bord des étudiants.</w:t>
-      </w:r>
-    </w:p>
-    <w:p>
-      <w:pPr>
-        <w:pStyle w:val="Titre4"/>
-        <w:rPr>
-          <w:rFonts w:ascii="Comic Sans MS" w:hAnsi="Comic Sans MS"/>
-          <w:b/>
-          <w:i w:val="0"/>
-          <w:color w:val="auto"/>
-          <w:sz w:val="24"/>
-          <w:szCs w:val="24"/>
-        </w:rPr>
-      </w:pPr>
-      <w:r>
-        <w:rPr>
-          <w:rFonts w:ascii="Comic Sans MS" w:hAnsi="Comic Sans MS"/>
-          <w:b/>
-          <w:i w:val="0"/>
-          <w:color w:val="auto"/>
-          <w:sz w:val="24"/>
-          <w:szCs w:val="24"/>
-        </w:rPr>
-        <w:t>3.3 Postulation à une offre (Étudiant)</w:t>
-      </w:r>
-    </w:p>
-    <w:p>
-      <w:pPr>
-        <w:numPr>
-          <w:ilvl w:val="0"/>
-          <w:numId w:val="12"/>
-        </w:numPr>
-        <w:spacing w:before="100" w:beforeAutospacing="1" w:after="100" w:afterAutospacing="1" w:line="240" w:lineRule="auto"/>
-        <w:rPr>
-          <w:sz w:val="24"/>
-          <w:szCs w:val="24"/>
-        </w:rPr>
-      </w:pPr>
-      <w:r>
-        <w:rPr>
-          <w:rStyle w:val="lev"/>
-          <w:sz w:val="24"/>
-          <w:szCs w:val="24"/>
-        </w:rPr>
-        <w:t>Acteur</w:t>
-      </w:r>
-      <w:r>
-        <w:rPr>
-          <w:sz w:val="24"/>
-          <w:szCs w:val="24"/>
-        </w:rPr>
-        <w:t xml:space="preserve"> : Étudiant</w:t>
-      </w:r>
-    </w:p>
-    <w:p>
-      <w:pPr>
-        <w:numPr>
-          <w:ilvl w:val="0"/>
-          <w:numId w:val="12"/>
-        </w:numPr>
-        <w:spacing w:before="100" w:beforeAutospacing="1" w:after="100" w:afterAutospacing="1" w:line="240" w:lineRule="auto"/>
-        <w:rPr>
-          <w:sz w:val="24"/>
-          <w:szCs w:val="24"/>
-        </w:rPr>
-      </w:pPr>
-      <w:r>
-        <w:rPr>
-          <w:rStyle w:val="lev"/>
-          <w:sz w:val="24"/>
-          <w:szCs w:val="24"/>
-        </w:rPr>
-        <w:t>Action</w:t>
-      </w:r>
-      <w:r>
-        <w:rPr>
-          <w:sz w:val="24"/>
-          <w:szCs w:val="24"/>
-        </w:rPr>
-        <w:t xml:space="preserve"> : Postuler à une offre de stage en remplissant un formulaire de candidature.</w:t>
-      </w:r>
-    </w:p>
-    <w:p>
-      <w:pPr>
-        <w:numPr>
-          <w:ilvl w:val="0"/>
-          <w:numId w:val="12"/>
-        </w:numPr>
-        <w:spacing w:before="100" w:beforeAutospacing="1" w:after="100" w:afterAutospacing="1" w:line="240" w:lineRule="auto"/>
-        <w:rPr>
-          <w:sz w:val="24"/>
-          <w:szCs w:val="24"/>
-        </w:rPr>
-      </w:pPr>
-      <w:r>
-        <w:rPr>
-          <w:rStyle w:val="lev"/>
-          <w:sz w:val="24"/>
-          <w:szCs w:val="24"/>
-        </w:rPr>
-        <w:t>Résultat attendu</w:t>
-      </w:r>
-      <w:r>
-        <w:rPr>
-          <w:sz w:val="24"/>
-          <w:szCs w:val="24"/>
-        </w:rPr>
-        <w:t xml:space="preserve"> : Candidature enregistrée et envoyée à l'entreprise.</w:t>
-      </w:r>
-    </w:p>
-    <w:p>
-      <w:pPr>
-        <w:pStyle w:val="Titre4"/>
-        <w:rPr>
-          <w:rFonts w:ascii="Comic Sans MS" w:hAnsi="Comic Sans MS"/>
-          <w:b/>
-          <w:i w:val="0"/>
-          <w:color w:val="auto"/>
-          <w:sz w:val="24"/>
-          <w:szCs w:val="24"/>
-        </w:rPr>
-      </w:pPr>
-      <w:r>
-        <w:rPr>
-          <w:rFonts w:ascii="Comic Sans MS" w:hAnsi="Comic Sans MS"/>
-          <w:b/>
-          <w:i w:val="0"/>
-          <w:color w:val="auto"/>
-          <w:sz w:val="24"/>
-          <w:szCs w:val="24"/>
-        </w:rPr>
-        <w:t>3.4 Gestion des utilisateurs et des offres (Administrateur)</w:t>
-      </w:r>
-    </w:p>
-    <w:p>
-      <w:pPr>
-        <w:numPr>
-          <w:ilvl w:val="0"/>
-          <w:numId w:val="13"/>
-        </w:numPr>
-        <w:spacing w:before="100" w:beforeAutospacing="1" w:after="100" w:afterAutospacing="1" w:line="240" w:lineRule="auto"/>
-        <w:rPr>
-          <w:sz w:val="24"/>
-          <w:szCs w:val="24"/>
-        </w:rPr>
-      </w:pPr>
-      <w:r>
-        <w:rPr>
-          <w:rStyle w:val="lev"/>
-          <w:sz w:val="24"/>
-          <w:szCs w:val="24"/>
-        </w:rPr>
-        <w:t>Acteur</w:t>
-      </w:r>
-      <w:r>
-        <w:rPr>
-          <w:sz w:val="24"/>
-          <w:szCs w:val="24"/>
-        </w:rPr>
-        <w:t xml:space="preserve"> : Administrateur</w:t>
-      </w:r>
-    </w:p>
-    <w:p>
-      <w:pPr>
-        <w:numPr>
-          <w:ilvl w:val="0"/>
-          <w:numId w:val="13"/>
-        </w:numPr>
-        <w:spacing w:before="100" w:beforeAutospacing="1" w:after="100" w:afterAutospacing="1" w:line="240" w:lineRule="auto"/>
-        <w:rPr>
-          <w:sz w:val="24"/>
-          <w:szCs w:val="24"/>
-        </w:rPr>
-      </w:pPr>
-      <w:r>
-        <w:rPr>
-          <w:rStyle w:val="lev"/>
-          <w:sz w:val="24"/>
-          <w:szCs w:val="24"/>
-        </w:rPr>
-        <w:t>Action</w:t>
-      </w:r>
-      <w:r>
-        <w:rPr>
-          <w:sz w:val="24"/>
-          <w:szCs w:val="24"/>
-        </w:rPr>
-        <w:t xml:space="preserve"> : Ajouter, modifier ou supprimer des utilisateurs et des offres.</w:t>
-      </w:r>
-    </w:p>
-    <w:p>
-      <w:pPr>
-        <w:numPr>
-          <w:ilvl w:val="0"/>
-          <w:numId w:val="13"/>
-        </w:numPr>
-        <w:spacing w:before="100" w:beforeAutospacing="1" w:after="100" w:afterAutospacing="1" w:line="240" w:lineRule="auto"/>
-        <w:rPr>
-          <w:sz w:val="24"/>
-          <w:szCs w:val="24"/>
-        </w:rPr>
-      </w:pPr>
-      <w:r>
-        <w:rPr>
-          <w:rStyle w:val="lev"/>
-          <w:sz w:val="24"/>
-          <w:szCs w:val="24"/>
-        </w:rPr>
-        <w:t>Résultat attendu</w:t>
-      </w:r>
-      <w:r>
-        <w:rPr>
-          <w:sz w:val="24"/>
-          <w:szCs w:val="24"/>
-        </w:rPr>
-        <w:t xml:space="preserve"> : Mise à jour de la base de données et modification de l'affichage.</w:t>
-      </w:r>
-    </w:p>
-    <w:p>
-      <w:pPr>
-        <w:pStyle w:val="Titre2"/>
-        <w:numPr>
-          <w:ilvl w:val="0"/>
-          <w:numId w:val="7"/>
-        </w:numPr>
-        <w:rPr>
-          <w:rFonts w:ascii="Comic Sans MS" w:hAnsi="Comic Sans MS"/>
-          <w:b/>
-          <w:color w:val="auto"/>
-          <w:sz w:val="32"/>
-          <w:szCs w:val="32"/>
-        </w:rPr>
-      </w:pPr>
-      <w:r>
-        <w:rPr>
-          <w:rFonts w:ascii="Comic Sans MS" w:hAnsi="Comic Sans MS"/>
-          <w:b/>
-          <w:color w:val="auto"/>
-          <w:sz w:val="32"/>
-          <w:szCs w:val="32"/>
-        </w:rPr>
-        <w:t>Technologies et outils</w:t>
-      </w:r>
-    </w:p>
-    <w:p/>
-    <w:p>
-      <w:pPr>
-        <w:pStyle w:val="Titre4"/>
-        <w:rPr>
-          <w:rFonts w:ascii="Comic Sans MS" w:hAnsi="Comic Sans MS"/>
-          <w:b/>
-          <w:i w:val="0"/>
-          <w:color w:val="auto"/>
-          <w:sz w:val="24"/>
-          <w:szCs w:val="24"/>
-        </w:rPr>
-      </w:pPr>
-      <w:r>
-        <w:rPr>
-          <w:rFonts w:ascii="Comic Sans MS" w:hAnsi="Comic Sans MS"/>
-          <w:b/>
-          <w:i w:val="0"/>
-          <w:color w:val="auto"/>
-          <w:sz w:val="24"/>
-          <w:szCs w:val="24"/>
-        </w:rPr>
-        <w:t>4.1 Langages de programmation</w:t>
-      </w:r>
-    </w:p>
-    <w:p>
-      <w:pPr>
-        <w:numPr>
-          <w:ilvl w:val="0"/>
-          <w:numId w:val="14"/>
-        </w:numPr>
-        <w:spacing w:before="100" w:beforeAutospacing="1" w:after="100" w:afterAutospacing="1" w:line="240" w:lineRule="auto"/>
-        <w:rPr>
-          <w:sz w:val="24"/>
-          <w:szCs w:val="24"/>
-        </w:rPr>
-      </w:pPr>
-      <w:r>
-        <w:rPr>
-          <w:rStyle w:val="lev"/>
-          <w:sz w:val="24"/>
-          <w:szCs w:val="24"/>
-        </w:rPr>
-        <w:t>Front-end</w:t>
-      </w:r>
-      <w:r>
-        <w:rPr>
-          <w:sz w:val="24"/>
-          <w:szCs w:val="24"/>
-        </w:rPr>
-        <w:t xml:space="preserve"> : HTML5, CSS3, JavaScript (pour une interface dynamique et interactive)</w:t>
-      </w:r>
-    </w:p>
-    <w:p>
-      <w:pPr>
-        <w:numPr>
-          <w:ilvl w:val="0"/>
-          <w:numId w:val="14"/>
-        </w:numPr>
-        <w:spacing w:before="100" w:beforeAutospacing="1" w:after="100" w:afterAutospacing="1" w:line="240" w:lineRule="auto"/>
-        <w:rPr>
-          <w:sz w:val="24"/>
-          <w:szCs w:val="24"/>
-        </w:rPr>
-      </w:pPr>
-      <w:r>
-        <w:rPr>
-          <w:rStyle w:val="lev"/>
-          <w:sz w:val="24"/>
-          <w:szCs w:val="24"/>
-        </w:rPr>
-        <w:t>Back-end</w:t>
-      </w:r>
-      <w:r>
-        <w:rPr>
-          <w:sz w:val="24"/>
-          <w:szCs w:val="24"/>
-        </w:rPr>
-        <w:t xml:space="preserve"> : PHP (pour la gestion des requêtes côté serveur)</w:t>
-      </w:r>
-    </w:p>
-    <w:p>
-      <w:pPr>
-        <w:numPr>
-          <w:ilvl w:val="0"/>
-          <w:numId w:val="14"/>
-        </w:numPr>
-        <w:spacing w:before="100" w:beforeAutospacing="1" w:after="100" w:afterAutospacing="1" w:line="240" w:lineRule="auto"/>
-        <w:rPr>
-          <w:sz w:val="24"/>
-          <w:szCs w:val="24"/>
-        </w:rPr>
-      </w:pPr>
-      <w:r>
-        <w:rPr>
-          <w:rStyle w:val="lev"/>
-          <w:sz w:val="24"/>
-          <w:szCs w:val="24"/>
-        </w:rPr>
-        <w:t>Base de données</w:t>
-      </w:r>
-      <w:r>
-        <w:rPr>
-          <w:sz w:val="24"/>
-          <w:szCs w:val="24"/>
-        </w:rPr>
-        <w:t xml:space="preserve"> : MySQL (pour stocker les utilisateurs, les offres, les candidatures)</w:t>
-      </w:r>
-    </w:p>
-    <w:p>
-      <w:pPr>
-        <w:pStyle w:val="Titre2"/>
-        <w:numPr>
-          <w:ilvl w:val="0"/>
-          <w:numId w:val="7"/>
-        </w:numPr>
-        <w:rPr>
-          <w:rFonts w:ascii="Comic Sans MS" w:hAnsi="Comic Sans MS"/>
-          <w:b/>
-          <w:color w:val="auto"/>
-          <w:sz w:val="32"/>
-          <w:szCs w:val="32"/>
-        </w:rPr>
-      </w:pPr>
-      <w:r>
-        <w:rPr>
-          <w:rFonts w:ascii="Comic Sans MS" w:hAnsi="Comic Sans MS"/>
-          <w:b/>
-          <w:color w:val="auto"/>
-          <w:sz w:val="32"/>
-          <w:szCs w:val="32"/>
-        </w:rPr>
-        <w:t>Contraintes et limi</w:t>
-      </w:r>
-      <w:bookmarkStart w:id="0" w:name="_GoBack"/>
-      <w:bookmarkEnd w:id="0"/>
-      <w:r>
-        <w:rPr>
-          <w:rFonts w:ascii="Comic Sans MS" w:hAnsi="Comic Sans MS"/>
-          <w:b/>
-          <w:color w:val="auto"/>
-          <w:sz w:val="32"/>
-          <w:szCs w:val="32"/>
-        </w:rPr>
-        <w:t>tes</w:t>
-      </w:r>
-    </w:p>
-    <w:p/>
-    <w:p>
-      <w:pPr>
-        <w:pStyle w:val="Titre3"/>
-        <w:rPr>
-          <w:rFonts w:ascii="Comic Sans MS" w:hAnsi="Comic Sans MS"/>
-          <w:b/>
-          <w:color w:val="auto"/>
-        </w:rPr>
-      </w:pPr>
-      <w:r>
-        <w:rPr>
-          <w:rFonts w:ascii="Comic Sans MS" w:hAnsi="Comic Sans MS"/>
-          <w:b/>
-          <w:color w:val="auto"/>
-        </w:rPr>
-        <w:t>5.1 Contraintes techniques</w:t>
-      </w:r>
-    </w:p>
-    <w:p>
-      <w:pPr>
-        <w:pStyle w:val="Paragraphedeliste"/>
-        <w:numPr>
-          <w:ilvl w:val="0"/>
-          <w:numId w:val="14"/>
-        </w:numPr>
-        <w:spacing w:before="100" w:beforeAutospacing="1" w:after="100" w:afterAutospacing="1" w:line="240" w:lineRule="auto"/>
-        <w:rPr>
-          <w:rFonts w:eastAsia="Times New Roman" w:cstheme="minorHAnsi"/>
-          <w:sz w:val="24"/>
-          <w:szCs w:val="24"/>
-          <w:lang w:eastAsia="fr-FR"/>
-        </w:rPr>
-      </w:pPr>
-      <w:r>
-        <w:rPr>
-          <w:rFonts w:eastAsia="Times New Roman" w:cstheme="minorHAnsi"/>
-          <w:b/>
-          <w:bCs/>
-          <w:sz w:val="24"/>
-          <w:szCs w:val="24"/>
-          <w:lang w:eastAsia="fr-FR"/>
-        </w:rPr>
-        <w:t>Temps de réponse</w:t>
-      </w:r>
-      <w:r>
-        <w:rPr>
-          <w:rFonts w:eastAsia="Times New Roman" w:cstheme="minorHAnsi"/>
-          <w:sz w:val="24"/>
-          <w:szCs w:val="24"/>
-          <w:lang w:eastAsia="fr-FR"/>
-        </w:rPr>
-        <w:t xml:space="preserve"> : Les actions utilisateurs doivent être traitées rapidement, avec un délai de réponse inférieur à 200 ms.</w:t>
-      </w:r>
-    </w:p>
-    <w:p>
-      <w:pPr>
-        <w:pStyle w:val="Paragraphedeliste"/>
-        <w:numPr>
-          <w:ilvl w:val="0"/>
-          <w:numId w:val="14"/>
-        </w:numPr>
-        <w:spacing w:before="100" w:beforeAutospacing="1" w:after="100" w:afterAutospacing="1" w:line="240" w:lineRule="auto"/>
-        <w:rPr>
-          <w:rFonts w:eastAsia="Times New Roman" w:cstheme="minorHAnsi"/>
-          <w:sz w:val="24"/>
-          <w:szCs w:val="24"/>
-          <w:lang w:eastAsia="fr-FR"/>
-        </w:rPr>
-      </w:pPr>
-      <w:r>
-        <w:rPr>
-          <w:rFonts w:eastAsia="Times New Roman" w:cstheme="minorHAnsi"/>
-          <w:b/>
-          <w:bCs/>
-          <w:sz w:val="24"/>
-          <w:szCs w:val="24"/>
-          <w:lang w:eastAsia="fr-FR"/>
-        </w:rPr>
-        <w:t>Stockage</w:t>
-      </w:r>
-      <w:r>
-        <w:rPr>
-          <w:rFonts w:eastAsia="Times New Roman" w:cstheme="minorHAnsi"/>
-          <w:sz w:val="24"/>
-          <w:szCs w:val="24"/>
-          <w:lang w:eastAsia="fr-FR"/>
-        </w:rPr>
-        <w:t xml:space="preserve"> : La base de données doit contenir des informations sur les utilisateurs, les offres et les candidatures, nécessitant un espace minimal.</w:t>
-      </w:r>
-    </w:p>
-    <w:p>
-      <w:pPr>
-        <w:pStyle w:val="Titre3"/>
-        <w:rPr>
-          <w:rFonts w:ascii="Comic Sans MS" w:hAnsi="Comic Sans MS"/>
-          <w:b/>
-          <w:color w:val="auto"/>
-        </w:rPr>
-      </w:pPr>
-      <w:r>
-        <w:rPr>
-          <w:rFonts w:ascii="Comic Sans MS" w:hAnsi="Comic Sans MS"/>
-          <w:b/>
-          <w:color w:val="auto"/>
-        </w:rPr>
-        <w:t>5.2 Contraintes de développement</w:t>
-      </w:r>
-    </w:p>
-    <w:p>
-      <w:pPr>
-        <w:pStyle w:val="Paragraphedeliste"/>
-        <w:numPr>
-          <w:ilvl w:val="0"/>
-          <w:numId w:val="17"/>
-        </w:numPr>
-        <w:spacing w:before="100" w:beforeAutospacing="1" w:after="100" w:afterAutospacing="1" w:line="240" w:lineRule="auto"/>
-        <w:rPr>
-          <w:rFonts w:eastAsia="Times New Roman" w:cstheme="minorHAnsi"/>
-          <w:sz w:val="24"/>
-          <w:szCs w:val="24"/>
-          <w:lang w:eastAsia="fr-FR"/>
-        </w:rPr>
-      </w:pPr>
-      <w:r>
-        <w:rPr>
-          <w:rFonts w:eastAsia="Times New Roman" w:cstheme="minorHAnsi"/>
-          <w:b/>
-          <w:bCs/>
-          <w:sz w:val="24"/>
-          <w:szCs w:val="24"/>
-          <w:lang w:eastAsia="fr-FR"/>
-        </w:rPr>
-        <w:t>Temps limité</w:t>
-      </w:r>
-      <w:r>
-        <w:rPr>
-          <w:rFonts w:eastAsia="Times New Roman" w:cstheme="minorHAnsi"/>
-          <w:sz w:val="24"/>
-          <w:szCs w:val="24"/>
-          <w:lang w:eastAsia="fr-FR"/>
-        </w:rPr>
-        <w:t xml:space="preserve"> : Le projet doit être terminé d'ici début juin 2025.</w:t>
-      </w:r>
-    </w:p>
-    <w:p>
-      <w:pPr>
-        <w:pStyle w:val="Paragraphedeliste"/>
-        <w:numPr>
-          <w:ilvl w:val="0"/>
-          <w:numId w:val="17"/>
-        </w:numPr>
-        <w:spacing w:before="100" w:beforeAutospacing="1" w:after="100" w:afterAutospacing="1" w:line="240" w:lineRule="auto"/>
-        <w:rPr>
-          <w:rFonts w:eastAsia="Times New Roman" w:cstheme="minorHAnsi"/>
-          <w:sz w:val="24"/>
-          <w:szCs w:val="24"/>
-          <w:lang w:eastAsia="fr-FR"/>
-        </w:rPr>
-      </w:pPr>
-      <w:r>
-        <w:rPr>
-          <w:rFonts w:eastAsia="Times New Roman" w:cstheme="minorHAnsi"/>
-          <w:b/>
-          <w:bCs/>
-          <w:sz w:val="24"/>
-          <w:szCs w:val="24"/>
-          <w:lang w:eastAsia="fr-FR"/>
-        </w:rPr>
-        <w:t>Technologies imposées</w:t>
-      </w:r>
-      <w:r>
-        <w:rPr>
-          <w:rFonts w:eastAsia="Times New Roman" w:cstheme="minorHAnsi"/>
-          <w:sz w:val="24"/>
-          <w:szCs w:val="24"/>
-          <w:lang w:eastAsia="fr-FR"/>
-        </w:rPr>
-        <w:t xml:space="preserve"> : Le projet sera développé en utilisant HTML, CSS, JavaScript, PHP, et MySQL.</w:t>
-      </w:r>
-    </w:p>
-    <w:p/>
-    <w:p/>
-    <w:p>
-      <w:pPr>
-        <w:pStyle w:val="Paragraphedeliste"/>
-        <w:numPr>
-          <w:ilvl w:val="0"/>
-          <w:numId w:val="7"/>
-        </w:numPr>
-        <w:rPr>
-          <w:rFonts w:ascii="Comic Sans MS" w:hAnsi="Comic Sans MS"/>
-          <w:b/>
-          <w:sz w:val="32"/>
-          <w:szCs w:val="32"/>
-        </w:rPr>
-      </w:pPr>
-      <w:r>
-        <w:rPr>
-          <w:rFonts w:ascii="Comic Sans MS" w:hAnsi="Comic Sans MS"/>
-          <w:b/>
-          <w:sz w:val="32"/>
-          <w:szCs w:val="32"/>
-        </w:rPr>
-        <w:lastRenderedPageBreak/>
-        <w:t>Planification et livrables</w:t>
-      </w:r>
-    </w:p>
-    <w:p>
-      <w:pPr>
-        <w:ind w:left="360"/>
-      </w:pPr>
-    </w:p>
-    <w:p>
-      <w:pPr>
-        <w:pStyle w:val="Titre4"/>
-        <w:rPr>
-          <w:rFonts w:ascii="Comic Sans MS" w:hAnsi="Comic Sans MS"/>
-          <w:b/>
-          <w:i w:val="0"/>
-          <w:color w:val="auto"/>
-          <w:sz w:val="24"/>
-          <w:szCs w:val="24"/>
-        </w:rPr>
-      </w:pPr>
-      <w:r>
-        <w:rPr>
-          <w:rFonts w:ascii="Comic Sans MS" w:hAnsi="Comic Sans MS"/>
-          <w:b/>
-          <w:i w:val="0"/>
-          <w:color w:val="auto"/>
-          <w:sz w:val="24"/>
-          <w:szCs w:val="24"/>
-        </w:rPr>
-        <w:t>6.1 Planning</w:t>
-      </w:r>
-    </w:p>
-    <w:p>
-      <w:pPr>
-        <w:numPr>
-          <w:ilvl w:val="0"/>
-          <w:numId w:val="18"/>
-        </w:numPr>
-        <w:spacing w:before="100" w:beforeAutospacing="1" w:after="100" w:afterAutospacing="1" w:line="240" w:lineRule="auto"/>
-        <w:rPr>
-          <w:sz w:val="24"/>
-          <w:szCs w:val="24"/>
-        </w:rPr>
-      </w:pPr>
-      <w:r>
-        <w:rPr>
-          <w:rStyle w:val="lev"/>
-          <w:sz w:val="24"/>
-          <w:szCs w:val="24"/>
-        </w:rPr>
-        <w:t>Phase 1</w:t>
-      </w:r>
-      <w:r>
-        <w:rPr>
-          <w:sz w:val="24"/>
-          <w:szCs w:val="24"/>
-        </w:rPr>
-        <w:t xml:space="preserve"> : Authentificatio</w:t>
-      </w:r>
-      <w:r>
-        <w:rPr>
-          <w:sz w:val="24"/>
-          <w:szCs w:val="24"/>
-        </w:rPr>
-        <w:t>n et gestion des utilisateurs (1 semaine</w:t>
-      </w:r>
-      <w:r>
-        <w:rPr>
-          <w:sz w:val="24"/>
-          <w:szCs w:val="24"/>
-        </w:rPr>
-        <w:t>)</w:t>
-      </w:r>
-    </w:p>
-    <w:p>
-      <w:pPr>
-        <w:numPr>
-          <w:ilvl w:val="0"/>
-          <w:numId w:val="18"/>
-        </w:numPr>
-        <w:spacing w:before="100" w:beforeAutospacing="1" w:after="100" w:afterAutospacing="1" w:line="240" w:lineRule="auto"/>
-        <w:rPr>
-          <w:sz w:val="24"/>
-          <w:szCs w:val="24"/>
-        </w:rPr>
-      </w:pPr>
-      <w:r>
-        <w:rPr>
-          <w:rStyle w:val="lev"/>
-          <w:sz w:val="24"/>
-          <w:szCs w:val="24"/>
-        </w:rPr>
-        <w:t>Phase 2</w:t>
-      </w:r>
-      <w:r>
-        <w:rPr>
-          <w:sz w:val="24"/>
-          <w:szCs w:val="24"/>
-        </w:rPr>
-        <w:t xml:space="preserve"> : Gestion des offres de stages </w:t>
-      </w:r>
-      <w:r>
-        <w:rPr>
-          <w:sz w:val="24"/>
-          <w:szCs w:val="24"/>
-        </w:rPr>
-        <w:t>pour les entreprises (1 semaine</w:t>
-      </w:r>
-      <w:r>
-        <w:rPr>
-          <w:sz w:val="24"/>
-          <w:szCs w:val="24"/>
-        </w:rPr>
-        <w:t>)</w:t>
-      </w:r>
-    </w:p>
-    <w:p>
-      <w:pPr>
-        <w:numPr>
-          <w:ilvl w:val="0"/>
-          <w:numId w:val="18"/>
-        </w:numPr>
-        <w:spacing w:before="100" w:beforeAutospacing="1" w:after="100" w:afterAutospacing="1" w:line="240" w:lineRule="auto"/>
-        <w:rPr>
-          <w:sz w:val="24"/>
-          <w:szCs w:val="24"/>
-        </w:rPr>
-      </w:pPr>
-      <w:r>
-        <w:rPr>
-          <w:rStyle w:val="lev"/>
-          <w:sz w:val="24"/>
-          <w:szCs w:val="24"/>
-        </w:rPr>
-        <w:t>Phase 3</w:t>
-      </w:r>
-      <w:r>
-        <w:rPr>
-          <w:sz w:val="24"/>
-          <w:szCs w:val="24"/>
-        </w:rPr>
-        <w:t xml:space="preserve"> : Postulatio</w:t>
-      </w:r>
-      <w:r>
-        <w:rPr>
-          <w:sz w:val="24"/>
-          <w:szCs w:val="24"/>
-        </w:rPr>
-        <w:t>n et gestion des candidatures (1 semaine</w:t>
-      </w:r>
-      <w:r>
-        <w:rPr>
-          <w:sz w:val="24"/>
-          <w:szCs w:val="24"/>
-        </w:rPr>
-        <w:t>)</w:t>
-      </w:r>
-    </w:p>
-    <w:p>
-      <w:pPr>
-        <w:numPr>
-          <w:ilvl w:val="0"/>
-          <w:numId w:val="18"/>
-        </w:numPr>
-        <w:spacing w:before="100" w:beforeAutospacing="1" w:after="100" w:afterAutospacing="1" w:line="240" w:lineRule="auto"/>
-        <w:rPr>
-          <w:sz w:val="24"/>
-          <w:szCs w:val="24"/>
-        </w:rPr>
-      </w:pPr>
-      <w:r>
-        <w:rPr>
-          <w:rStyle w:val="lev"/>
-          <w:sz w:val="24"/>
-          <w:szCs w:val="24"/>
-        </w:rPr>
-        <w:t>Phase 4</w:t>
-      </w:r>
-      <w:r>
-        <w:rPr>
-          <w:sz w:val="24"/>
-          <w:szCs w:val="24"/>
-        </w:rPr>
-        <w:t xml:space="preserve"> : Interface d'administration </w:t>
-      </w:r>
-      <w:r>
-        <w:rPr>
-          <w:sz w:val="24"/>
-          <w:szCs w:val="24"/>
-        </w:rPr>
-        <w:t>et finalisation (1 semaine</w:t>
-      </w:r>
-      <w:r>
-        <w:rPr>
-          <w:sz w:val="24"/>
-          <w:szCs w:val="24"/>
-        </w:rPr>
-        <w:t>)</w:t>
-      </w:r>
-    </w:p>
-    <w:p>
-      <w:pPr>
-        <w:pStyle w:val="Titre4"/>
-        <w:rPr>
-          <w:rFonts w:ascii="Comic Sans MS" w:hAnsi="Comic Sans MS"/>
-          <w:b/>
-          <w:i w:val="0"/>
-          <w:color w:val="auto"/>
-          <w:sz w:val="24"/>
-          <w:szCs w:val="24"/>
-        </w:rPr>
-      </w:pPr>
-      <w:r>
-        <w:rPr>
-          <w:rFonts w:ascii="Comic Sans MS" w:hAnsi="Comic Sans MS"/>
-          <w:b/>
-          <w:i w:val="0"/>
-          <w:color w:val="auto"/>
-          <w:sz w:val="24"/>
-          <w:szCs w:val="24"/>
-        </w:rPr>
-        <w:t>6.2 Livrables attendus</w:t>
-      </w:r>
-    </w:p>
-    <w:p>
-      <w:pPr>
-        <w:numPr>
-          <w:ilvl w:val="0"/>
-          <w:numId w:val="19"/>
-        </w:numPr>
-        <w:spacing w:before="100" w:beforeAutospacing="1" w:after="100" w:afterAutospacing="1" w:line="240" w:lineRule="auto"/>
-        <w:rPr>
-          <w:sz w:val="24"/>
-          <w:szCs w:val="24"/>
-        </w:rPr>
-      </w:pPr>
-      <w:r>
-        <w:rPr>
-          <w:rStyle w:val="lev"/>
-          <w:sz w:val="24"/>
-          <w:szCs w:val="24"/>
-        </w:rPr>
-        <w:t>Version fonctionnelle</w:t>
-      </w:r>
-      <w:r>
-        <w:rPr>
-          <w:sz w:val="24"/>
-          <w:szCs w:val="24"/>
-        </w:rPr>
-        <w:t xml:space="preserve"> de l'application avec une interface utilisateur testée et fonctionnelle.</w:t>
-      </w:r>
-    </w:p>
-    <w:p>
-      <w:pPr>
-        <w:numPr>
-          <w:ilvl w:val="0"/>
-          <w:numId w:val="19"/>
-        </w:numPr>
-        <w:spacing w:before="100" w:beforeAutospacing="1" w:after="100" w:afterAutospacing="1" w:line="240" w:lineRule="auto"/>
-        <w:rPr>
-          <w:sz w:val="24"/>
-          <w:szCs w:val="24"/>
-        </w:rPr>
-      </w:pPr>
-      <w:r>
-        <w:rPr>
-          <w:rStyle w:val="lev"/>
-          <w:sz w:val="24"/>
-          <w:szCs w:val="24"/>
-        </w:rPr>
-        <w:t>Code source documenté</w:t>
-      </w:r>
-      <w:r>
-        <w:rPr>
-          <w:sz w:val="24"/>
-          <w:szCs w:val="24"/>
-        </w:rPr>
-        <w:t>.</w:t>
-      </w:r>
-    </w:p>
-    <w:p>
-      <w:pPr>
-        <w:numPr>
-          <w:ilvl w:val="0"/>
-          <w:numId w:val="19"/>
-        </w:numPr>
-        <w:spacing w:before="100" w:beforeAutospacing="1" w:after="100" w:afterAutospacing="1" w:line="240" w:lineRule="auto"/>
-        <w:rPr>
-          <w:sz w:val="24"/>
-          <w:szCs w:val="24"/>
-        </w:rPr>
-      </w:pPr>
-      <w:r>
-        <w:rPr>
-          <w:rStyle w:val="lev"/>
-          <w:sz w:val="24"/>
-          <w:szCs w:val="24"/>
-        </w:rPr>
-        <w:t>Rapport technique</w:t>
-      </w:r>
-      <w:r>
-        <w:rPr>
-          <w:sz w:val="24"/>
-          <w:szCs w:val="24"/>
-        </w:rPr>
-        <w:t xml:space="preserve"> détaillant l'architecture et les choix techniques.</w:t>
-      </w:r>
-    </w:p>
-    <w:p>
-      <w:pPr>
-        <w:ind w:left="360"/>
-      </w:pPr>
-    </w:p>
-    <w:p>
-      <w:pPr>
-        <w:spacing w:before="100" w:beforeAutospacing="1" w:after="100" w:afterAutospacing="1" w:line="240" w:lineRule="auto"/>
-        <w:ind w:left="720"/>
-      </w:pPr>
-    </w:p>
-    <w:p/>
-    <w:p>
-      <w:pPr>
-        <w:spacing w:before="100" w:beforeAutospacing="1" w:after="100" w:afterAutospacing="1" w:line="240" w:lineRule="auto"/>
-        <w:rPr>
-          <w:rFonts w:ascii="Times New Roman" w:eastAsia="Times New Roman" w:hAnsi="Times New Roman" w:cs="Times New Roman"/>
-          <w:b/>
-          <w:sz w:val="24"/>
-          <w:szCs w:val="24"/>
-          <w:lang w:eastAsia="fr-FR"/>
-        </w:rPr>
-      </w:pPr>
-    </w:p>
-    <w:p>
-      <w:pPr>
-        <w:rPr>
-          <w:sz w:val="24"/>
-          <w:szCs w:val="24"/>
-        </w:rPr>
-      </w:pPr>
-    </w:p>
-    <w:p/>
-    <w:p>
-      <w:pPr>
-        <w:rPr>
-          <w:sz w:val="24"/>
-          <w:szCs w:val="24"/>
-        </w:rPr>
-      </w:pPr>
-    </w:p>
-    <w:p>
-      <w:pPr>
-        <w:rPr>
-          <w:rFonts w:ascii="Comic Sans MS" w:hAnsi="Comic Sans MS"/>
-          <w:b/>
           <w:sz w:val="24"/>
           <w:szCs w:val="24"/>
           <w:u w:val="single"/>
@@ -3293,117 +1176,6 @@
     </w:p>
     <w:p>
       <w:pPr>
-        <w:rPr>
-          <w:rFonts w:ascii="Comic Sans MS" w:hAnsi="Comic Sans MS"/>
-          <w:b/>
-          <w:sz w:val="24"/>
-          <w:szCs w:val="24"/>
-          <w:u w:val="single"/>
-        </w:rPr>
-      </w:pPr>
-    </w:p>
-    <w:p>
-      <w:pPr>
-        <w:rPr>
-          <w:rFonts w:ascii="Comic Sans MS" w:hAnsi="Comic Sans MS"/>
-          <w:b/>
-          <w:sz w:val="24"/>
-          <w:szCs w:val="24"/>
-          <w:u w:val="single"/>
-        </w:rPr>
-      </w:pPr>
-    </w:p>
-    <w:p>
-      <w:pPr>
-        <w:rPr>
-          <w:rFonts w:ascii="Comic Sans MS" w:hAnsi="Comic Sans MS"/>
-          <w:b/>
-          <w:sz w:val="24"/>
-          <w:szCs w:val="24"/>
-          <w:u w:val="single"/>
-        </w:rPr>
-      </w:pPr>
-    </w:p>
-    <w:p>
-      <w:pPr>
-        <w:rPr>
-          <w:rFonts w:ascii="Comic Sans MS" w:hAnsi="Comic Sans MS"/>
-          <w:b/>
-          <w:sz w:val="24"/>
-          <w:szCs w:val="24"/>
-          <w:u w:val="single"/>
-        </w:rPr>
-      </w:pPr>
-    </w:p>
-    <w:p>
-      <w:pPr>
-        <w:rPr>
-          <w:rFonts w:ascii="Comic Sans MS" w:hAnsi="Comic Sans MS"/>
-          <w:b/>
-          <w:sz w:val="24"/>
-          <w:szCs w:val="24"/>
-          <w:u w:val="single"/>
-        </w:rPr>
-      </w:pPr>
-    </w:p>
-    <w:p>
-      <w:pPr>
-        <w:rPr>
-          <w:rFonts w:ascii="Comic Sans MS" w:hAnsi="Comic Sans MS"/>
-          <w:b/>
-          <w:sz w:val="24"/>
-          <w:szCs w:val="24"/>
-          <w:u w:val="single"/>
-        </w:rPr>
-      </w:pPr>
-    </w:p>
-    <w:p>
-      <w:pPr>
-        <w:rPr>
-          <w:rFonts w:ascii="Comic Sans MS" w:hAnsi="Comic Sans MS"/>
-          <w:b/>
-          <w:sz w:val="24"/>
-          <w:szCs w:val="24"/>
-          <w:u w:val="single"/>
-        </w:rPr>
-      </w:pPr>
-    </w:p>
-    <w:p>
-      <w:pPr>
-        <w:rPr>
-          <w:rFonts w:ascii="Comic Sans MS" w:hAnsi="Comic Sans MS"/>
-          <w:b/>
-          <w:sz w:val="24"/>
-          <w:szCs w:val="24"/>
-          <w:u w:val="single"/>
-        </w:rPr>
-      </w:pPr>
-    </w:p>
-    <w:p>
-      <w:pPr>
-        <w:rPr>
-          <w:rFonts w:ascii="Comic Sans MS" w:hAnsi="Comic Sans MS"/>
-          <w:b/>
-          <w:sz w:val="24"/>
-          <w:szCs w:val="24"/>
-          <w:u w:val="single"/>
-        </w:rPr>
-      </w:pPr>
-    </w:p>
-    <w:p>
-      <w:pPr>
-        <w:rPr>
-          <w:rFonts w:ascii="Comic Sans MS" w:hAnsi="Comic Sans MS"/>
-          <w:b/>
-          <w:sz w:val="24"/>
-          <w:szCs w:val="24"/>
-          <w:u w:val="single"/>
-        </w:rPr>
-      </w:pPr>
-    </w:p>
-    <w:p>
-      <w:pPr>
-        <w:jc w:val="center"/>
         <w:rPr>
           <w:rFonts w:ascii="Comic Sans MS" w:hAnsi="Comic Sans MS"/>
           <w:b/>
@@ -3412,7 +1184,10 @@
           <w:u w:val="single"/>
         </w:rPr>
       </w:pPr>
-      <w:r>
+    </w:p>
+    <w:p>
+      <w:pPr>
+        <w:jc w:val="center"/>
         <w:rPr>
           <w:rFonts w:ascii="Comic Sans MS" w:hAnsi="Comic Sans MS"/>
           <w:b/>
@@ -3420,65 +1195,7 @@
           <w:szCs w:val="32"/>
           <w:u w:val="single"/>
         </w:rPr>
-        <w:t>Structure des fichiers/dossiers</w:t>
-      </w:r>
-    </w:p>
-    <w:p>
-      <w:pPr>
-        <w:jc w:val="center"/>
-        <w:rPr>
-          <w:rFonts w:ascii="Comic Sans MS" w:hAnsi="Comic Sans MS"/>
-          <w:b/>
-          <w:sz w:val="32"/>
-          <w:szCs w:val="32"/>
-          <w:u w:val="single"/>
-        </w:rPr>
-      </w:pPr>
-    </w:p>
-    <w:p>
-      <w:pPr>
-        <w:jc w:val="center"/>
-        <w:rPr>
-          <w:rFonts w:ascii="Comic Sans MS" w:hAnsi="Comic Sans MS"/>
-          <w:b/>
-          <w:sz w:val="32"/>
-          <w:szCs w:val="32"/>
-          <w:u w:val="single"/>
-        </w:rPr>
-      </w:pPr>
-      <w:r>
-        <w:rPr>
-          <w:rFonts w:ascii="Comic Sans MS" w:hAnsi="Comic Sans MS"/>
-          <w:b/>
-          <w:sz w:val="32"/>
-          <w:szCs w:val="32"/>
-          <w:u w:val="single"/>
-        </w:rPr>
-        <w:pict>
-          <v:shapetype id="_x0000_t75" coordsize="21600,21600" o:spt="75" o:preferrelative="t" path="m@4@5l@4@11@9@11@9@5xe" filled="f" stroked="f">
-            <v:stroke joinstyle="miter"/>
-            <v:formulas>
-              <v:f eqn="if lineDrawn pixelLineWidth 0"/>
-              <v:f eqn="sum @0 1 0"/>
-              <v:f eqn="sum 0 0 @1"/>
-              <v:f eqn="prod @2 1 2"/>
-              <v:f eqn="prod @3 21600 pixelWidth"/>
-              <v:f eqn="prod @3 21600 pixelHeight"/>
-              <v:f eqn="sum @0 0 1"/>
-              <v:f eqn="prod @6 1 2"/>
-              <v:f eqn="prod @7 21600 pixelWidth"/>
-              <v:f eqn="sum @8 21600 0"/>
-              <v:f eqn="prod @7 21600 pixelHeight"/>
-              <v:f eqn="sum @10 21600 0"/>
-            </v:formulas>
-            <v:path o:extrusionok="f" gradientshapeok="t" o:connecttype="rect"/>
-            <o:lock v:ext="edit" aspectratio="t"/>
-          </v:shapetype>
-          <v:shape id="_x0000_i1025" type="#_x0000_t75" style="width:430.5pt;height:357pt">
-            <v:imagedata r:id="rId5" o:title="structure_des_fichier_dossiers"/>
-          </v:shape>
-        </w:pict>
-      </w:r>
+      </w:pPr>
     </w:p>
     <w:sectPr>
       <w:pgSz w:w="11906" w:h="16838"/>

</xml_diff>